<commit_message>
Finished everything in Question 3 until task 7 including 7.a, 7.c, and 7.d. Currently on 7.b
</commit_message>
<xml_diff>
--- a/question-3/Answers.docx
+++ b/question-3/Answers.docx
@@ -1102,10 +1102,6 @@
     <w:p>
       <w:pPr>
         <w:bidi/>
-        <w:rPr>
-          <w:rFonts w:hint="cs"/>
-          <w:rtl/>
-        </w:rPr>
       </w:pPr>
       <w:r>
         <w:t>Internal</w:t>
@@ -1125,68 +1121,6 @@
           <w:rFonts w:hint="cs"/>
           <w:rtl/>
         </w:rPr>
-        <w:t xml:space="preserve"> יכול לגשת למידע הזה.</w:t>
-      </w:r>
-    </w:p>
-    <w:p>
-      <w:pPr>
-        <w:bidi/>
-        <w:rPr>
-          <w:rtl/>
-        </w:rPr>
-      </w:pPr>
-      <w:r>
-        <w:t>Assembly</w:t>
-      </w:r>
-      <w:r>
-        <w:rPr>
-          <w:rFonts w:hint="cs"/>
-          <w:rtl/>
-        </w:rPr>
-        <w:t xml:space="preserve"> ז</w:t>
-      </w:r>
-      <w:r>
-        <w:rPr>
-          <w:rFonts w:hint="cs"/>
-          <w:rtl/>
-        </w:rPr>
-        <w:t>ה בעצם אוסף של נתונים אשר עובדים ביחד על מנת ליצור פונקציונליות מסוימת.</w:t>
-      </w:r>
-      <w:r>
-        <w:rPr>
-          <w:rFonts w:hint="cs"/>
-          <w:rtl/>
-        </w:rPr>
-        <w:t xml:space="preserve"> והמבנה שלהם הוא יכול להיות או ספריה (</w:t>
-      </w:r>
-      <w:r>
-        <w:t>DLL</w:t>
-      </w:r>
-      <w:r>
-        <w:rPr>
-          <w:rFonts w:hint="cs"/>
-          <w:rtl/>
-        </w:rPr>
-        <w:t>) או קובץ הרצה (</w:t>
-      </w:r>
-      <w:r>
-        <w:t>EXE</w:t>
-      </w:r>
-      <w:r>
-        <w:rPr>
-          <w:rFonts w:hint="cs"/>
-          <w:rtl/>
-        </w:rPr>
-        <w:t>)</w:t>
-      </w:r>
-      <w:r>
-        <w:rPr>
-          <w:rFonts w:hint="cs"/>
-          <w:rtl/>
-        </w:rPr>
-        <w:t xml:space="preserve"> וזה תלוי במטרה של המתכנת.</w:t>
-      </w:r>
-      <w:r>
         <w:t xml:space="preserve"> </w:t>
       </w:r>
       <w:r>
@@ -1194,26 +1128,15 @@
           <w:rFonts w:hint="cs"/>
           <w:rtl/>
         </w:rPr>
-        <w:t xml:space="preserve"> בנוסף, לכל </w:t>
-      </w:r>
-      <w:r>
-        <w:t>Assembly</w:t>
-      </w:r>
-      <w:r>
-        <w:rPr>
-          <w:rFonts w:hint="cs"/>
-          <w:rtl/>
-        </w:rPr>
-        <w:t xml:space="preserve"> יש מספר תכונות כמו הרשאות, הצפנה, גרסה, שם, ועוד.</w:t>
-      </w:r>
-    </w:p>
-    <w:p>
-      <w:pPr>
-        <w:bidi/>
-        <w:rPr>
-          <w:rtl/>
-        </w:rPr>
-      </w:pPr>
+        <w:t xml:space="preserve">או במילים אחרות באותו הפרויקט </w:t>
+      </w:r>
+      <w:r>
+        <w:rPr>
+          <w:rFonts w:hint="cs"/>
+          <w:rtl/>
+        </w:rPr>
+        <w:t>יכול לגשת למידע הזה.</w:t>
+      </w:r>
     </w:p>
     <w:p>
       <w:pPr>

</xml_diff>

<commit_message>
Finished checking Q3.[1-6]. Once Q3.7 is done, Q3 can be submitted.
</commit_message>
<xml_diff>
--- a/question-3/Answers.docx
+++ b/question-3/Answers.docx
@@ -112,7 +112,21 @@
           <w:rFonts w:hint="cs"/>
           <w:rtl/>
         </w:rPr>
-        <w:t xml:space="preserve"> זאת תכונה אשר מתארת שימוש באובייקטים בידיעה כיצד להשתמש בהם אך </w:t>
+        <w:t xml:space="preserve"> </w:t>
+      </w:r>
+      <w:r>
+        <w:rPr>
+          <w:rFonts w:hint="cs"/>
+          <w:rtl/>
+        </w:rPr>
+        <w:t>זה עקרון</w:t>
+      </w:r>
+      <w:r>
+        <w:rPr>
+          <w:rFonts w:hint="cs"/>
+          <w:rtl/>
+        </w:rPr>
+        <w:t xml:space="preserve"> אשר מתאר שימוש באובייקטים בידיעה כיצד להשתמש בהם אך </w:t>
       </w:r>
       <w:r>
         <w:rPr>
@@ -236,7 +250,21 @@
           <w:rFonts w:hint="cs"/>
           <w:rtl/>
         </w:rPr>
-        <w:t xml:space="preserve">וכל הדברים הקטנים הסובבים לה אלא רק את מה שהם צריכים באותו רגע. </w:t>
+        <w:t>וכל הדברים הקטנים הסובבים לה אלא רק את מה שהם צריכים באותו רגע</w:t>
+      </w:r>
+      <w:r>
+        <w:rPr>
+          <w:rFonts w:hint="cs"/>
+          <w:rtl/>
+        </w:rPr>
+        <w:t xml:space="preserve"> ורק איך להשתמש</w:t>
+      </w:r>
+      <w:r>
+        <w:rPr>
+          <w:rFonts w:hint="cs"/>
+          <w:rtl/>
+        </w:rPr>
+        <w:t xml:space="preserve">. </w:t>
       </w:r>
       <w:r>
         <w:rPr>
@@ -430,6 +458,7 @@
     <w:p>
       <w:pPr>
         <w:pStyle w:val="a9"/>
+        <w:bidi/>
         <w:rPr>
           <w:rtl/>
         </w:rPr>
@@ -576,7 +605,34 @@
           <w:rFonts w:hint="cs"/>
           <w:rtl/>
         </w:rPr>
-        <w:t>ברגע שיוצרים אובייקט ניתן לגשת (אם יש הרשאות) לפעולות ולתכונות (נהוג שלא תהיה גישה לתכונות).</w:t>
+        <w:t>ברגע שיוצרים אובייקט ניתן לגשת (אם יש הרשאות) לפעולות ולתכונות (נהוג שלא תהיה גישה לתכונות</w:t>
+      </w:r>
+      <w:r>
+        <w:rPr>
+          <w:rFonts w:hint="cs"/>
+          <w:rtl/>
+        </w:rPr>
+        <w:t xml:space="preserve"> </w:t>
+      </w:r>
+      <w:r>
+        <w:rPr>
+          <w:rtl/>
+        </w:rPr>
+        <w:t>–</w:t>
+      </w:r>
+      <w:r>
+        <w:rPr>
+          <w:rFonts w:hint="cs"/>
+          <w:rtl/>
+        </w:rPr>
+        <w:t xml:space="preserve"> עקרון הכימוס</w:t>
+      </w:r>
+      <w:r>
+        <w:rPr>
+          <w:rFonts w:hint="cs"/>
+          <w:rtl/>
+        </w:rPr>
+        <w:t>).</w:t>
       </w:r>
       <w:r>
         <w:rPr>
@@ -593,15 +649,26 @@
           <w:rFonts w:hint="cs"/>
           <w:rtl/>
         </w:rPr>
-        <w:t>תכונות סטטיות.</w:t>
+        <w:t>תכונות סטטיות</w:t>
+      </w:r>
+      <w:r>
+        <w:rPr>
+          <w:rFonts w:hint="cs"/>
+          <w:rtl/>
+        </w:rPr>
+        <w:t xml:space="preserve"> מבלי ליצור מופע של המחלקה</w:t>
+      </w:r>
+      <w:r>
+        <w:rPr>
+          <w:rFonts w:hint="cs"/>
+          <w:rtl/>
+        </w:rPr>
+        <w:t>.</w:t>
       </w:r>
     </w:p>
     <w:p>
       <w:pPr>
         <w:bidi/>
-        <w:rPr>
-          <w:rtl/>
-        </w:rPr>
       </w:pPr>
       <w:r>
         <w:rPr>
@@ -632,7 +699,71 @@
           <w:rFonts w:hint="cs"/>
           <w:rtl/>
         </w:rPr>
-        <w:t>אלא שמחלקות אחרות ישתמשו בה כאבן בניין למחלקה ההיא בעזרת ירושה.</w:t>
+        <w:t>אלא שמחלקות אחרות ישתמשו בה</w:t>
+      </w:r>
+      <w:r>
+        <w:rPr>
+          <w:rFonts w:hint="cs"/>
+          <w:rtl/>
+        </w:rPr>
+        <w:t xml:space="preserve"> (בפעולות והתכונות)</w:t>
+      </w:r>
+      <w:r>
+        <w:rPr>
+          <w:rFonts w:hint="cs"/>
+          <w:rtl/>
+        </w:rPr>
+        <w:t xml:space="preserve"> כאבן בניין בעזרת ירושה.</w:t>
+      </w:r>
+    </w:p>
+    <w:p>
+      <w:pPr>
+        <w:bidi/>
+        <w:rPr>
+          <w:rFonts w:hint="cs"/>
+        </w:rPr>
+      </w:pPr>
+      <w:r>
+        <w:rPr>
+          <w:rFonts w:hint="cs"/>
+          <w:rtl/>
+        </w:rPr>
+        <w:t>דבר אחרון זה שבמחלקה אבסטרקטית ניתן לממש פעולות</w:t>
+      </w:r>
+      <w:r>
+        <w:rPr>
+          <w:rFonts w:hint="cs"/>
+          <w:rtl/>
+        </w:rPr>
+        <w:t xml:space="preserve"> </w:t>
+      </w:r>
+      <w:r>
+        <w:rPr>
+          <w:rFonts w:hint="cs"/>
+          <w:rtl/>
+        </w:rPr>
+        <w:t>אבסטרקטיות</w:t>
+      </w:r>
+      <w:r>
+        <w:rPr>
+          <w:rFonts w:hint="cs"/>
+          <w:rtl/>
+        </w:rPr>
+        <w:t xml:space="preserve"> </w:t>
+      </w:r>
+      <w:r>
+        <w:rPr>
+          <w:rFonts w:hint="cs"/>
+          <w:rtl/>
+        </w:rPr>
+        <w:t>בלי גוף</w:t>
+      </w:r>
+      <w:r>
+        <w:rPr>
+          <w:rFonts w:hint="cs"/>
+          <w:rtl/>
+        </w:rPr>
+        <w:t xml:space="preserve"> וככה לדרוש מהיורשים לדרוס את הפעולה.</w:t>
       </w:r>
     </w:p>
     <w:p>
@@ -767,7 +898,21 @@
           <w:rFonts w:hint="cs"/>
           <w:rtl/>
         </w:rPr>
-        <w:t xml:space="preserve"> אך, ההבדל בין שניהם זה שאפשר לגשת לתכונות</w:t>
+        <w:t xml:space="preserve"> אך, ההבדל בין שניהם זה ש</w:t>
+      </w:r>
+      <w:r>
+        <w:rPr>
+          <w:rFonts w:hint="cs"/>
+          <w:rtl/>
+        </w:rPr>
+        <w:t xml:space="preserve">במחלקה סטטית </w:t>
+      </w:r>
+      <w:r>
+        <w:rPr>
+          <w:rFonts w:hint="cs"/>
+          <w:rtl/>
+        </w:rPr>
+        <w:t>אפשר לגשת לתכונות</w:t>
       </w:r>
       <w:r>
         <w:t>/</w:t>
@@ -986,7 +1131,21 @@
           <w:rFonts w:hint="cs"/>
           <w:rtl/>
         </w:rPr>
-        <w:t>, וישנן ארבעה סוגי</w:t>
+        <w:t xml:space="preserve">, וישנן </w:t>
+      </w:r>
+      <w:r>
+        <w:rPr>
+          <w:rFonts w:hint="cs"/>
+          <w:rtl/>
+        </w:rPr>
+        <w:t>כמה</w:t>
+      </w:r>
+      <w:r>
+        <w:rPr>
+          <w:rFonts w:hint="cs"/>
+          <w:rtl/>
+        </w:rPr>
+        <w:t xml:space="preserve"> סוגי</w:t>
       </w:r>
       <w:r>
         <w:rPr>
@@ -997,9 +1156,10 @@
       </w:r>
       <w:r>
         <w:rPr>
-          <w:rtl/>
-        </w:rPr>
-        <w:t>–</w:t>
+          <w:rFonts w:hint="cs"/>
+          <w:rtl/>
+        </w:rPr>
+        <w:t>לדוגמה:</w:t>
       </w:r>
       <w:r>
         <w:rPr>
@@ -1034,7 +1194,21 @@
           <w:rFonts w:hint="cs"/>
           <w:rtl/>
         </w:rPr>
-        <w:t xml:space="preserve"> אומר שניתן לגשת מכל מקום (מחלקות אחרות), </w:t>
+        <w:t xml:space="preserve"> אומר שניתן לגשת מכל מקום (מחלקות אחרות</w:t>
+      </w:r>
+      <w:r>
+        <w:rPr>
+          <w:rFonts w:hint="cs"/>
+          <w:rtl/>
+        </w:rPr>
+        <w:t xml:space="preserve"> ופרויקטים אחרים</w:t>
+      </w:r>
+      <w:r>
+        <w:rPr>
+          <w:rFonts w:hint="cs"/>
+          <w:rtl/>
+        </w:rPr>
+        <w:t xml:space="preserve">), </w:t>
       </w:r>
       <w:r>
         <w:t>private</w:t>
@@ -1044,7 +1218,14 @@
           <w:rFonts w:hint="cs"/>
           <w:rtl/>
         </w:rPr>
-        <w:t xml:space="preserve"> שניתן לגשת אך ורק מהמחלקה שמשתמשים בהרשאה, </w:t>
+        <w:t xml:space="preserve"> שניתן לגשת אך ורק מהמחלקה שמשתמשים בהרשאה </w:t>
+      </w:r>
+      <w:r>
+        <w:rPr>
+          <w:rFonts w:hint="cs"/>
+          <w:rtl/>
+        </w:rPr>
+        <w:t>ו-</w:t>
       </w:r>
       <w:r>
         <w:t>protected</w:t>
@@ -1061,7 +1242,21 @@
           <w:rFonts w:hint="cs"/>
           <w:rtl/>
         </w:rPr>
-        <w:t>שמשתמשים בהשראה</w:t>
+        <w:t>שמשתמש</w:t>
+      </w:r>
+      <w:r>
+        <w:rPr>
+          <w:rFonts w:hint="cs"/>
+          <w:rtl/>
+        </w:rPr>
+        <w:t>ת</w:t>
+      </w:r>
+      <w:r>
+        <w:rPr>
+          <w:rFonts w:hint="cs"/>
+          <w:rtl/>
+        </w:rPr>
+        <w:t xml:space="preserve"> בהשראה</w:t>
       </w:r>
       <w:r>
         <w:rPr>
@@ -1096,12 +1291,15 @@
           <w:rFonts w:hint="cs"/>
           <w:rtl/>
         </w:rPr>
-        <w:t>.</w:t>
+        <w:t xml:space="preserve"> גם כן.</w:t>
       </w:r>
     </w:p>
     <w:p>
       <w:pPr>
         <w:bidi/>
+        <w:rPr>
+          <w:rtl/>
+        </w:rPr>
       </w:pPr>
       <w:r>
         <w:t>Internal</w:t>
@@ -1136,6 +1334,313 @@
           <w:rtl/>
         </w:rPr>
         <w:t>יכול לגשת למידע הזה.</w:t>
+      </w:r>
+      <w:r>
+        <w:rPr>
+          <w:rFonts w:hint="cs"/>
+          <w:rtl/>
+        </w:rPr>
+        <w:t xml:space="preserve"> פרויקט לדוגמה זה "</w:t>
+      </w:r>
+      <w:r>
+        <w:t>Console App</w:t>
+      </w:r>
+      <w:r>
+        <w:rPr>
+          <w:rFonts w:hint="cs"/>
+          <w:rtl/>
+        </w:rPr>
+        <w:t>"</w:t>
+      </w:r>
+      <w:r>
+        <w:rPr>
+          <w:rFonts w:hint="cs"/>
+          <w:rtl/>
+        </w:rPr>
+        <w:t>. קל יותר להבין את הרעיון מאחורי ההרשאה בעזרת דוגמה:</w:t>
+      </w:r>
+    </w:p>
+    <w:p>
+      <w:pPr>
+        <w:bidi/>
+        <w:rPr>
+          <w:rtl/>
+        </w:rPr>
+      </w:pPr>
+      <w:r>
+        <w:rPr>
+          <w:rFonts w:hint="cs"/>
+          <w:rtl/>
+        </w:rPr>
+        <w:t xml:space="preserve">ניצור שני פרויקטים </w:t>
+      </w:r>
+      <w:r>
+        <w:rPr>
+          <w:rtl/>
+        </w:rPr>
+        <w:t>–</w:t>
+      </w:r>
+      <w:r>
+        <w:rPr>
+          <w:rFonts w:hint="cs"/>
+          <w:rtl/>
+        </w:rPr>
+        <w:t xml:space="preserve"> </w:t>
+      </w:r>
+      <w:r>
+        <w:t>A</w:t>
+      </w:r>
+      <w:r>
+        <w:rPr>
+          <w:rFonts w:hint="cs"/>
+          <w:rtl/>
+        </w:rPr>
+        <w:t xml:space="preserve"> ו</w:t>
+      </w:r>
+      <w:r>
+        <w:t>B</w:t>
+      </w:r>
+      <w:r>
+        <w:rPr>
+          <w:rFonts w:hint="cs"/>
+          <w:rtl/>
+        </w:rPr>
+        <w:t>. ב</w:t>
+      </w:r>
+      <w:r>
+        <w:t>A</w:t>
+      </w:r>
+      <w:r>
+        <w:rPr>
+          <w:rFonts w:hint="cs"/>
+          <w:rtl/>
+        </w:rPr>
+        <w:t xml:space="preserve"> יש לנו מחלקה </w:t>
+      </w:r>
+      <w:r>
+        <w:t>public</w:t>
+      </w:r>
+      <w:r>
+        <w:rPr>
+          <w:rFonts w:hint="cs"/>
+          <w:rtl/>
+        </w:rPr>
+        <w:t xml:space="preserve"> שאנחנו רוצים להשתמש ב</w:t>
+      </w:r>
+      <w:r>
+        <w:t>B</w:t>
+      </w:r>
+      <w:r>
+        <w:rPr>
+          <w:rFonts w:hint="cs"/>
+          <w:rtl/>
+        </w:rPr>
+        <w:t xml:space="preserve">. </w:t>
+      </w:r>
+      <w:r>
+        <w:rPr>
+          <w:rFonts w:hint="cs"/>
+          <w:rtl/>
+        </w:rPr>
+        <w:t xml:space="preserve">בתוך </w:t>
+      </w:r>
+      <w:r>
+        <w:t>B</w:t>
+      </w:r>
+      <w:r>
+        <w:rPr>
+          <w:rFonts w:hint="cs"/>
+          <w:rtl/>
+        </w:rPr>
+        <w:t xml:space="preserve"> </w:t>
+      </w:r>
+      <w:r>
+        <w:rPr>
+          <w:rFonts w:hint="cs"/>
+          <w:rtl/>
+        </w:rPr>
+        <w:t>ניתן לגשת למחלקה ב</w:t>
+      </w:r>
+      <w:r>
+        <w:t>A</w:t>
+      </w:r>
+      <w:r>
+        <w:rPr>
+          <w:rFonts w:hint="cs"/>
+          <w:rtl/>
+        </w:rPr>
+        <w:t xml:space="preserve"> </w:t>
+      </w:r>
+      <w:r>
+        <w:rPr>
+          <w:rFonts w:hint="cs"/>
+          <w:rtl/>
+        </w:rPr>
+        <w:t xml:space="preserve">ברגע שנקרא לפרויקט </w:t>
+      </w:r>
+      <w:r>
+        <w:t>A</w:t>
+      </w:r>
+      <w:r>
+        <w:rPr>
+          <w:rFonts w:hint="cs"/>
+          <w:rtl/>
+        </w:rPr>
+        <w:t xml:space="preserve"> בעזרת </w:t>
+      </w:r>
+      <w:r>
+        <w:t>Using</w:t>
+      </w:r>
+      <w:r>
+        <w:rPr>
+          <w:rFonts w:hint="cs"/>
+          <w:rtl/>
+        </w:rPr>
+        <w:t xml:space="preserve"> בחלק העליון של פרויקט </w:t>
+      </w:r>
+      <w:r>
+        <w:t>B</w:t>
+      </w:r>
+      <w:r>
+        <w:rPr>
+          <w:rFonts w:hint="cs"/>
+          <w:rtl/>
+        </w:rPr>
+        <w:t xml:space="preserve"> ואז לממש את המחלקה שאנחנו רוצים וזה יעבוד. </w:t>
+      </w:r>
+    </w:p>
+    <w:p>
+      <w:pPr>
+        <w:bidi/>
+        <w:rPr>
+          <w:rFonts w:hint="cs"/>
+          <w:rtl/>
+        </w:rPr>
+      </w:pPr>
+      <w:r>
+        <w:rPr>
+          <w:rFonts w:hint="cs"/>
+          <w:rtl/>
+        </w:rPr>
+        <w:t>לעומת זאת אם המחלקה ב</w:t>
+      </w:r>
+      <w:r>
+        <w:t>A</w:t>
+      </w:r>
+      <w:r>
+        <w:rPr>
+          <w:rFonts w:hint="cs"/>
+          <w:rtl/>
+        </w:rPr>
+        <w:t xml:space="preserve"> תהיה </w:t>
+      </w:r>
+      <w:r>
+        <w:t>internal</w:t>
+      </w:r>
+      <w:r>
+        <w:rPr>
+          <w:rFonts w:hint="cs"/>
+          <w:rtl/>
+        </w:rPr>
+        <w:t xml:space="preserve"> זה אומר שלא נצליח לגשת למחלקה בפרויקט </w:t>
+      </w:r>
+      <w:r>
+        <w:t>B</w:t>
+      </w:r>
+      <w:r>
+        <w:rPr>
+          <w:rFonts w:hint="cs"/>
+          <w:rtl/>
+        </w:rPr>
+        <w:t xml:space="preserve"> </w:t>
+      </w:r>
+      <w:r>
+        <w:rPr>
+          <w:rFonts w:hint="cs"/>
+          <w:rtl/>
+        </w:rPr>
+        <w:t>גם לאחרי שהשתמשנו ב</w:t>
+      </w:r>
+      <w:r>
+        <w:t>using</w:t>
+      </w:r>
+      <w:r>
+        <w:rPr>
+          <w:rFonts w:hint="cs"/>
+          <w:rtl/>
+        </w:rPr>
+        <w:t xml:space="preserve">, </w:t>
+      </w:r>
+      <w:r>
+        <w:rPr>
+          <w:rFonts w:hint="cs"/>
+          <w:rtl/>
+        </w:rPr>
+        <w:t xml:space="preserve">כי </w:t>
+      </w:r>
+      <w:r>
+        <w:t>internal</w:t>
+      </w:r>
+      <w:r>
+        <w:rPr>
+          <w:rFonts w:hint="cs"/>
+          <w:rtl/>
+        </w:rPr>
+        <w:t xml:space="preserve"> בעצם אומר שניתן לגשת למחלקה הזאת אך ורק בתוך פרויקט </w:t>
+      </w:r>
+      <w:r>
+        <w:t>A</w:t>
+      </w:r>
+      <w:r>
+        <w:rPr>
+          <w:rFonts w:hint="cs"/>
+          <w:rtl/>
+        </w:rPr>
+        <w:t xml:space="preserve"> (</w:t>
+      </w:r>
+      <w:r>
+        <w:t>Assembly A</w:t>
+      </w:r>
+      <w:r>
+        <w:rPr>
+          <w:rFonts w:hint="cs"/>
+          <w:rtl/>
+        </w:rPr>
+        <w:t>)</w:t>
+      </w:r>
+      <w:r>
+        <w:rPr>
+          <w:rFonts w:hint="cs"/>
+          <w:rtl/>
+        </w:rPr>
+        <w:t xml:space="preserve"> ואנחנו קראנו לה בתוך פרויקט </w:t>
+      </w:r>
+      <w:r>
+        <w:t>B</w:t>
+      </w:r>
+      <w:r>
+        <w:rPr>
+          <w:rFonts w:hint="cs"/>
+          <w:rtl/>
+        </w:rPr>
+        <w:t xml:space="preserve"> (</w:t>
+      </w:r>
+      <w:r>
+        <w:t>Assembly B</w:t>
+      </w:r>
+      <w:r>
+        <w:rPr>
+          <w:rFonts w:hint="cs"/>
+          <w:rtl/>
+        </w:rPr>
+        <w:t>)</w:t>
+      </w:r>
+      <w:r>
+        <w:rPr>
+          <w:rFonts w:hint="cs"/>
+          <w:rtl/>
+        </w:rPr>
+        <w:t>.</w:t>
       </w:r>
     </w:p>
     <w:p>
@@ -1887,7 +2392,6 @@
   <w:style w:type="character" w:default="1" w:styleId="a0">
     <w:name w:val="Default Paragraph Font"/>
     <w:uiPriority w:val="1"/>
-    <w:semiHidden/>
     <w:unhideWhenUsed/>
   </w:style>
   <w:style w:type="table" w:default="1" w:styleId="a1">

</xml_diff>